<commit_message>
Testcases, some fixes to product detail view
minimal changes to use cases
</commit_message>
<xml_diff>
--- a/doc/03 Entwicklung/Use_Cases.docx
+++ b/doc/03 Entwicklung/Use_Cases.docx
@@ -6,8 +6,13 @@
       <w:pPr>
         <w:pStyle w:val="berschrift1"/>
       </w:pPr>
+      <w:proofErr w:type="spellStart"/>
       <w:r>
-        <w:t>Use Cases</w:t>
+        <w:t>Use</w:t>
+      </w:r>
+      <w:proofErr w:type="spellEnd"/>
+      <w:r>
+        <w:t xml:space="preserve"> Cases</w:t>
       </w:r>
     </w:p>
     <w:p>
@@ -99,7 +104,15 @@
               <w:cnfStyle w:val="000000000000" w:firstRow="0" w:lastRow="0" w:firstColumn="0" w:lastColumn="0" w:oddVBand="0" w:evenVBand="0" w:oddHBand="0" w:evenHBand="0" w:firstRowFirstColumn="0" w:firstRowLastColumn="0" w:lastRowFirstColumn="0" w:lastRowLastColumn="0"/>
             </w:pPr>
             <w:r>
-              <w:t>Der Benutzer registriert sich am System und erhält Logindaten.</w:t>
+              <w:t xml:space="preserve">Der Benutzer registriert sich am System und erhält </w:t>
+            </w:r>
+            <w:proofErr w:type="spellStart"/>
+            <w:r>
+              <w:t>Logindaten</w:t>
+            </w:r>
+            <w:proofErr w:type="spellEnd"/>
+            <w:r>
+              <w:t>.</w:t>
             </w:r>
           </w:p>
         </w:tc>
@@ -456,7 +469,15 @@
               <w:cnfStyle w:val="000000000000" w:firstRow="0" w:lastRow="0" w:firstColumn="0" w:lastColumn="0" w:oddVBand="0" w:evenVBand="0" w:oddHBand="0" w:evenHBand="0" w:firstRowFirstColumn="0" w:firstRowLastColumn="0" w:lastRowFirstColumn="0" w:lastRowLastColumn="0"/>
             </w:pPr>
             <w:r>
-              <w:t xml:space="preserve">Unverzichtbar, Hohe </w:t>
+              <w:t xml:space="preserve">Unverzichtbar, </w:t>
+            </w:r>
+            <w:proofErr w:type="spellStart"/>
+            <w:r>
+              <w:t>Hohe</w:t>
+            </w:r>
+            <w:proofErr w:type="spellEnd"/>
+            <w:r>
+              <w:t xml:space="preserve"> </w:t>
             </w:r>
             <w:r>
               <w:t>Priorität</w:t>
@@ -574,8 +595,13 @@
             <w:pPr>
               <w:cnfStyle w:val="000000000000" w:firstRow="0" w:lastRow="0" w:firstColumn="0" w:lastColumn="0" w:oddVBand="0" w:evenVBand="0" w:oddHBand="0" w:evenHBand="0" w:firstRowFirstColumn="0" w:firstRowLastColumn="0" w:lastRowFirstColumn="0" w:lastRowLastColumn="0"/>
             </w:pPr>
-            <w:r>
-              <w:t>Mitarb.</w:t>
+            <w:proofErr w:type="spellStart"/>
+            <w:r>
+              <w:t>Mitarb</w:t>
+            </w:r>
+            <w:proofErr w:type="spellEnd"/>
+            <w:r>
+              <w:t>.</w:t>
             </w:r>
           </w:p>
         </w:tc>
@@ -1101,7 +1127,15 @@
               <w:cnfStyle w:val="000000000000" w:firstRow="0" w:lastRow="0" w:firstColumn="0" w:lastColumn="0" w:oddVBand="0" w:evenVBand="0" w:oddHBand="0" w:evenHBand="0" w:firstRowFirstColumn="0" w:firstRowLastColumn="0" w:lastRowFirstColumn="0" w:lastRowLastColumn="0"/>
             </w:pPr>
             <w:r>
-              <w:t>Unverzichtbar, Hohe Priorität</w:t>
+              <w:t xml:space="preserve">Unverzichtbar, </w:t>
+            </w:r>
+            <w:proofErr w:type="spellStart"/>
+            <w:r>
+              <w:t>Hohe</w:t>
+            </w:r>
+            <w:proofErr w:type="spellEnd"/>
+            <w:r>
+              <w:t xml:space="preserve"> Priorität</w:t>
             </w:r>
           </w:p>
         </w:tc>
@@ -1216,8 +1250,13 @@
             <w:pPr>
               <w:cnfStyle w:val="000000000000" w:firstRow="0" w:lastRow="0" w:firstColumn="0" w:lastColumn="0" w:oddVBand="0" w:evenVBand="0" w:oddHBand="0" w:evenHBand="0" w:firstRowFirstColumn="0" w:firstRowLastColumn="0" w:lastRowFirstColumn="0" w:lastRowLastColumn="0"/>
             </w:pPr>
-            <w:r>
-              <w:t>Mitarb.</w:t>
+            <w:proofErr w:type="spellStart"/>
+            <w:r>
+              <w:t>Mitarb</w:t>
+            </w:r>
+            <w:proofErr w:type="spellEnd"/>
+            <w:r>
+              <w:t>.</w:t>
             </w:r>
           </w:p>
         </w:tc>
@@ -1716,7 +1755,15 @@
               <w:cnfStyle w:val="000000000000" w:firstRow="0" w:lastRow="0" w:firstColumn="0" w:lastColumn="0" w:oddVBand="0" w:evenVBand="0" w:oddHBand="0" w:evenHBand="0" w:firstRowFirstColumn="0" w:firstRowLastColumn="0" w:lastRowFirstColumn="0" w:lastRowLastColumn="0"/>
             </w:pPr>
             <w:r>
-              <w:t>Unverzichtbar, Hohe Priorität</w:t>
+              <w:t xml:space="preserve">Unverzichtbar, </w:t>
+            </w:r>
+            <w:proofErr w:type="spellStart"/>
+            <w:r>
+              <w:t>Hohe</w:t>
+            </w:r>
+            <w:proofErr w:type="spellEnd"/>
+            <w:r>
+              <w:t xml:space="preserve"> Priorität</w:t>
             </w:r>
           </w:p>
         </w:tc>
@@ -1831,8 +1878,13 @@
             <w:pPr>
               <w:cnfStyle w:val="000000000000" w:firstRow="0" w:lastRow="0" w:firstColumn="0" w:lastColumn="0" w:oddVBand="0" w:evenVBand="0" w:oddHBand="0" w:evenHBand="0" w:firstRowFirstColumn="0" w:firstRowLastColumn="0" w:lastRowFirstColumn="0" w:lastRowLastColumn="0"/>
             </w:pPr>
-            <w:r>
-              <w:t>Mitarb.</w:t>
+            <w:proofErr w:type="spellStart"/>
+            <w:r>
+              <w:t>Mitarb</w:t>
+            </w:r>
+            <w:proofErr w:type="spellEnd"/>
+            <w:r>
+              <w:t>.</w:t>
             </w:r>
           </w:p>
         </w:tc>
@@ -2356,7 +2408,15 @@
               <w:cnfStyle w:val="000000000000" w:firstRow="0" w:lastRow="0" w:firstColumn="0" w:lastColumn="0" w:oddVBand="0" w:evenVBand="0" w:oddHBand="0" w:evenHBand="0" w:firstRowFirstColumn="0" w:firstRowLastColumn="0" w:lastRowFirstColumn="0" w:lastRowLastColumn="0"/>
             </w:pPr>
             <w:r>
-              <w:t>Unverzichtbar, Hohe Priorität</w:t>
+              <w:t xml:space="preserve">Unverzichtbar, </w:t>
+            </w:r>
+            <w:proofErr w:type="spellStart"/>
+            <w:r>
+              <w:t>Hohe</w:t>
+            </w:r>
+            <w:proofErr w:type="spellEnd"/>
+            <w:r>
+              <w:t xml:space="preserve"> Priorität</w:t>
             </w:r>
           </w:p>
         </w:tc>
@@ -2468,8 +2528,13 @@
             <w:pPr>
               <w:cnfStyle w:val="000000000000" w:firstRow="0" w:lastRow="0" w:firstColumn="0" w:lastColumn="0" w:oddVBand="0" w:evenVBand="0" w:oddHBand="0" w:evenHBand="0" w:firstRowFirstColumn="0" w:firstRowLastColumn="0" w:lastRowFirstColumn="0" w:lastRowLastColumn="0"/>
             </w:pPr>
-            <w:r>
-              <w:t>Mitarb.</w:t>
+            <w:proofErr w:type="spellStart"/>
+            <w:r>
+              <w:t>Mitarb</w:t>
+            </w:r>
+            <w:proofErr w:type="spellEnd"/>
+            <w:r>
+              <w:t>.</w:t>
             </w:r>
           </w:p>
         </w:tc>
@@ -2917,19 +2982,6 @@
               <w:t>Akteur sperrt den Benutzer</w:t>
             </w:r>
           </w:p>
-          <w:p>
-            <w:pPr>
-              <w:pStyle w:val="Listenabsatz"/>
-              <w:numPr>
-                <w:ilvl w:val="0"/>
-                <w:numId w:val="27"/>
-              </w:numPr>
-              <w:cnfStyle w:val="000000100000" w:firstRow="0" w:lastRow="0" w:firstColumn="0" w:lastColumn="0" w:oddVBand="0" w:evenVBand="0" w:oddHBand="1" w:evenHBand="0" w:firstRowFirstColumn="0" w:firstRowLastColumn="0" w:lastRowFirstColumn="0" w:lastRowLastColumn="0"/>
-            </w:pPr>
-            <w:r>
-              <w:t>Akteur bestätigt die Änderungen</w:t>
-            </w:r>
-          </w:p>
         </w:tc>
       </w:tr>
       <w:tr>
@@ -3129,8 +3181,13 @@
             <w:pPr>
               <w:cnfStyle w:val="000000000000" w:firstRow="0" w:lastRow="0" w:firstColumn="0" w:lastColumn="0" w:oddVBand="0" w:evenVBand="0" w:oddHBand="0" w:evenHBand="0" w:firstRowFirstColumn="0" w:firstRowLastColumn="0" w:lastRowFirstColumn="0" w:lastRowLastColumn="0"/>
             </w:pPr>
-            <w:r>
-              <w:t>Mitarb.</w:t>
+            <w:proofErr w:type="spellStart"/>
+            <w:r>
+              <w:t>Mitarb</w:t>
+            </w:r>
+            <w:proofErr w:type="spellEnd"/>
+            <w:r>
+              <w:t>.</w:t>
             </w:r>
           </w:p>
         </w:tc>
@@ -3480,7 +3537,6 @@
           </w:tcPr>
           <w:p>
             <w:r>
-              <w:lastRenderedPageBreak/>
               <w:t>Nachbedingung</w:t>
             </w:r>
           </w:p>
@@ -3522,6 +3578,7 @@
           </w:tcPr>
           <w:p>
             <w:r>
+              <w:lastRenderedPageBreak/>
               <w:t>Ablauf</w:t>
             </w:r>
           </w:p>
@@ -3570,19 +3627,6 @@
               <w:t>Akteur löscht den Benutzer</w:t>
             </w:r>
           </w:p>
-          <w:p>
-            <w:pPr>
-              <w:pStyle w:val="Listenabsatz"/>
-              <w:numPr>
-                <w:ilvl w:val="0"/>
-                <w:numId w:val="28"/>
-              </w:numPr>
-              <w:cnfStyle w:val="000000100000" w:firstRow="0" w:lastRow="0" w:firstColumn="0" w:lastColumn="0" w:oddVBand="0" w:evenVBand="0" w:oddHBand="1" w:evenHBand="0" w:firstRowFirstColumn="0" w:firstRowLastColumn="0" w:lastRowFirstColumn="0" w:lastRowLastColumn="0"/>
-            </w:pPr>
-            <w:r>
-              <w:t>Akteur bestätigt die Änderungen</w:t>
-            </w:r>
-          </w:p>
         </w:tc>
       </w:tr>
       <w:tr>
@@ -3785,8 +3829,13 @@
             <w:pPr>
               <w:cnfStyle w:val="000000000000" w:firstRow="0" w:lastRow="0" w:firstColumn="0" w:lastColumn="0" w:oddVBand="0" w:evenVBand="0" w:oddHBand="0" w:evenHBand="0" w:firstRowFirstColumn="0" w:firstRowLastColumn="0" w:lastRowFirstColumn="0" w:lastRowLastColumn="0"/>
             </w:pPr>
-            <w:r>
-              <w:t>Mitarb.</w:t>
+            <w:proofErr w:type="spellStart"/>
+            <w:r>
+              <w:t>Mitarb</w:t>
+            </w:r>
+            <w:proofErr w:type="spellEnd"/>
+            <w:r>
+              <w:t>.</w:t>
             </w:r>
           </w:p>
         </w:tc>
@@ -4380,8 +4429,13 @@
             <w:r>
               <w:t xml:space="preserve">, </w:t>
             </w:r>
-            <w:r>
-              <w:t xml:space="preserve">Hohe </w:t>
+            <w:proofErr w:type="spellStart"/>
+            <w:r>
+              <w:t>Hohe</w:t>
+            </w:r>
+            <w:proofErr w:type="spellEnd"/>
+            <w:r>
+              <w:t xml:space="preserve"> </w:t>
             </w:r>
             <w:r>
               <w:t>Priorität</w:t>
@@ -4499,8 +4553,13 @@
             <w:pPr>
               <w:cnfStyle w:val="000000100000" w:firstRow="0" w:lastRow="0" w:firstColumn="0" w:lastColumn="0" w:oddVBand="0" w:evenVBand="0" w:oddHBand="1" w:evenHBand="0" w:firstRowFirstColumn="0" w:firstRowLastColumn="0" w:lastRowFirstColumn="0" w:lastRowLastColumn="0"/>
             </w:pPr>
-            <w:r>
-              <w:t>Mitarb.</w:t>
+            <w:proofErr w:type="spellStart"/>
+            <w:r>
+              <w:t>Mitarb</w:t>
+            </w:r>
+            <w:proofErr w:type="spellEnd"/>
+            <w:r>
+              <w:t>.</w:t>
             </w:r>
           </w:p>
         </w:tc>
@@ -4659,7 +4718,6 @@
           </w:tcPr>
           <w:p>
             <w:r>
-              <w:lastRenderedPageBreak/>
               <w:t>Kurzbeschreibung</w:t>
             </w:r>
           </w:p>
@@ -4726,6 +4784,7 @@
           </w:tcPr>
           <w:p>
             <w:r>
+              <w:lastRenderedPageBreak/>
               <w:t>Auslöser</w:t>
             </w:r>
           </w:p>
@@ -5130,8 +5189,13 @@
             <w:pPr>
               <w:cnfStyle w:val="000000000000" w:firstRow="0" w:lastRow="0" w:firstColumn="0" w:lastColumn="0" w:oddVBand="0" w:evenVBand="0" w:oddHBand="0" w:evenHBand="0" w:firstRowFirstColumn="0" w:firstRowLastColumn="0" w:lastRowFirstColumn="0" w:lastRowLastColumn="0"/>
             </w:pPr>
-            <w:r>
-              <w:t>Mitarb.</w:t>
+            <w:proofErr w:type="spellStart"/>
+            <w:r>
+              <w:t>Mitarb</w:t>
+            </w:r>
+            <w:proofErr w:type="spellEnd"/>
+            <w:r>
+              <w:t>.</w:t>
             </w:r>
           </w:p>
         </w:tc>
@@ -5734,8 +5798,13 @@
             <w:pPr>
               <w:cnfStyle w:val="000000000000" w:firstRow="0" w:lastRow="0" w:firstColumn="0" w:lastColumn="0" w:oddVBand="0" w:evenVBand="0" w:oddHBand="0" w:evenHBand="0" w:firstRowFirstColumn="0" w:firstRowLastColumn="0" w:lastRowFirstColumn="0" w:lastRowLastColumn="0"/>
             </w:pPr>
-            <w:r>
-              <w:t>Mitarb.</w:t>
+            <w:proofErr w:type="spellStart"/>
+            <w:r>
+              <w:t>Mitarb</w:t>
+            </w:r>
+            <w:proofErr w:type="spellEnd"/>
+            <w:r>
+              <w:t>.</w:t>
             </w:r>
           </w:p>
         </w:tc>
@@ -5900,7 +5969,6 @@
           </w:tcPr>
           <w:p>
             <w:r>
-              <w:lastRenderedPageBreak/>
               <w:t>Kurzbeschreibung</w:t>
             </w:r>
           </w:p>
@@ -5961,6 +6029,7 @@
           </w:tcPr>
           <w:p>
             <w:r>
+              <w:lastRenderedPageBreak/>
               <w:t>Auslöser</w:t>
             </w:r>
           </w:p>
@@ -6242,9 +6311,11 @@
             <w:r>
               <w:t xml:space="preserve">, </w:t>
             </w:r>
+            <w:proofErr w:type="spellStart"/>
             <w:r>
               <w:t>Hohe</w:t>
             </w:r>
+            <w:proofErr w:type="spellEnd"/>
             <w:r>
               <w:t xml:space="preserve"> Priorität</w:t>
             </w:r>
@@ -6361,8 +6432,13 @@
             <w:pPr>
               <w:cnfStyle w:val="000000000000" w:firstRow="0" w:lastRow="0" w:firstColumn="0" w:lastColumn="0" w:oddVBand="0" w:evenVBand="0" w:oddHBand="0" w:evenHBand="0" w:firstRowFirstColumn="0" w:firstRowLastColumn="0" w:lastRowFirstColumn="0" w:lastRowLastColumn="0"/>
             </w:pPr>
-            <w:r>
-              <w:t>Mitarb.</w:t>
+            <w:proofErr w:type="spellStart"/>
+            <w:r>
+              <w:t>Mitarb</w:t>
+            </w:r>
+            <w:proofErr w:type="spellEnd"/>
+            <w:r>
+              <w:t>.</w:t>
             </w:r>
           </w:p>
         </w:tc>
@@ -6891,7 +6967,15 @@
               <w:cnfStyle w:val="000000000000" w:firstRow="0" w:lastRow="0" w:firstColumn="0" w:lastColumn="0" w:oddVBand="0" w:evenVBand="0" w:oddHBand="0" w:evenHBand="0" w:firstRowFirstColumn="0" w:firstRowLastColumn="0" w:lastRowFirstColumn="0" w:lastRowLastColumn="0"/>
             </w:pPr>
             <w:r>
-              <w:t>Unverzichtbar, Hohe Priorität</w:t>
+              <w:t xml:space="preserve">Unverzichtbar, </w:t>
+            </w:r>
+            <w:proofErr w:type="spellStart"/>
+            <w:r>
+              <w:t>Hohe</w:t>
+            </w:r>
+            <w:proofErr w:type="spellEnd"/>
+            <w:r>
+              <w:t xml:space="preserve"> Priorität</w:t>
             </w:r>
           </w:p>
         </w:tc>
@@ -7006,8 +7090,13 @@
             <w:pPr>
               <w:cnfStyle w:val="000000000000" w:firstRow="0" w:lastRow="0" w:firstColumn="0" w:lastColumn="0" w:oddVBand="0" w:evenVBand="0" w:oddHBand="0" w:evenHBand="0" w:firstRowFirstColumn="0" w:firstRowLastColumn="0" w:lastRowFirstColumn="0" w:lastRowLastColumn="0"/>
             </w:pPr>
-            <w:r>
-              <w:t>Mitarb.</w:t>
+            <w:proofErr w:type="spellStart"/>
+            <w:r>
+              <w:t>Mitarb</w:t>
+            </w:r>
+            <w:proofErr w:type="spellEnd"/>
+            <w:r>
+              <w:t>.</w:t>
             </w:r>
           </w:p>
         </w:tc>
@@ -7142,7 +7231,6 @@
           </w:tcPr>
           <w:p>
             <w:r>
-              <w:lastRenderedPageBreak/>
               <w:t>Name</w:t>
             </w:r>
           </w:p>
@@ -7206,6 +7294,7 @@
           </w:tcPr>
           <w:p>
             <w:r>
+              <w:lastRenderedPageBreak/>
               <w:t>Akteur</w:t>
             </w:r>
           </w:p>
@@ -7532,7 +7621,15 @@
               <w:cnfStyle w:val="000000000000" w:firstRow="0" w:lastRow="0" w:firstColumn="0" w:lastColumn="0" w:oddVBand="0" w:evenVBand="0" w:oddHBand="0" w:evenHBand="0" w:firstRowFirstColumn="0" w:firstRowLastColumn="0" w:lastRowFirstColumn="0" w:lastRowLastColumn="0"/>
             </w:pPr>
             <w:r>
-              <w:t>Unverzichtbar, Hohe Priorität</w:t>
+              <w:t xml:space="preserve">Unverzichtbar, </w:t>
+            </w:r>
+            <w:proofErr w:type="spellStart"/>
+            <w:r>
+              <w:t>Hohe</w:t>
+            </w:r>
+            <w:proofErr w:type="spellEnd"/>
+            <w:r>
+              <w:t xml:space="preserve"> Priorität</w:t>
             </w:r>
           </w:p>
         </w:tc>
@@ -7647,8 +7744,13 @@
             <w:pPr>
               <w:cnfStyle w:val="000000000000" w:firstRow="0" w:lastRow="0" w:firstColumn="0" w:lastColumn="0" w:oddVBand="0" w:evenVBand="0" w:oddHBand="0" w:evenHBand="0" w:firstRowFirstColumn="0" w:firstRowLastColumn="0" w:lastRowFirstColumn="0" w:lastRowLastColumn="0"/>
             </w:pPr>
-            <w:r>
-              <w:t>Mitarb.</w:t>
+            <w:proofErr w:type="spellStart"/>
+            <w:r>
+              <w:t>Mitarb</w:t>
+            </w:r>
+            <w:proofErr w:type="spellEnd"/>
+            <w:r>
+              <w:t>.</w:t>
             </w:r>
           </w:p>
         </w:tc>
@@ -7739,6 +7841,8 @@
       <w:pPr>
         <w:pStyle w:val="berschrift2"/>
       </w:pPr>
+      <w:bookmarkStart w:id="0" w:name="_GoBack"/>
+      <w:bookmarkEnd w:id="0"/>
       <w:r>
         <w:t>Transaktionsübersicht</w:t>
       </w:r>
@@ -8260,8 +8364,13 @@
             <w:pPr>
               <w:cnfStyle w:val="000000000000" w:firstRow="0" w:lastRow="0" w:firstColumn="0" w:lastColumn="0" w:oddVBand="0" w:evenVBand="0" w:oddHBand="0" w:evenHBand="0" w:firstRowFirstColumn="0" w:firstRowLastColumn="0" w:lastRowFirstColumn="0" w:lastRowLastColumn="0"/>
             </w:pPr>
-            <w:r>
-              <w:t>Mitarb.</w:t>
+            <w:proofErr w:type="spellStart"/>
+            <w:r>
+              <w:t>Mitarb</w:t>
+            </w:r>
+            <w:proofErr w:type="spellEnd"/>
+            <w:r>
+              <w:t>.</w:t>
             </w:r>
           </w:p>
         </w:tc>
@@ -8353,7 +8462,6 @@
         <w:pStyle w:val="berschrift2"/>
       </w:pPr>
       <w:r>
-        <w:lastRenderedPageBreak/>
         <w:t>Produkte importieren</w:t>
       </w:r>
     </w:p>
@@ -8397,6 +8505,7 @@
           </w:tcPr>
           <w:p>
             <w:r>
+              <w:lastRenderedPageBreak/>
               <w:t>Name</w:t>
             </w:r>
           </w:p>
@@ -8714,11 +8823,16 @@
               <w:cnfStyle w:val="000000100000" w:firstRow="0" w:lastRow="0" w:firstColumn="0" w:lastColumn="0" w:oddVBand="0" w:evenVBand="0" w:oddHBand="1" w:evenHBand="0" w:firstRowFirstColumn="0" w:firstRowLastColumn="0" w:lastRowFirstColumn="0" w:lastRowLastColumn="0"/>
             </w:pPr>
             <w:r>
-              <w:t>Daten werden importiert</w:t>
+              <w:t xml:space="preserve">Daten werden </w:t>
+            </w:r>
+            <w:proofErr w:type="spellStart"/>
+            <w:r>
+              <w:t>importiert</w:t>
             </w:r>
             <w:r>
               <w:t>f</w:t>
             </w:r>
+            <w:proofErr w:type="spellEnd"/>
           </w:p>
         </w:tc>
       </w:tr>
@@ -8913,8 +9027,13 @@
             <w:pPr>
               <w:cnfStyle w:val="000000000000" w:firstRow="0" w:lastRow="0" w:firstColumn="0" w:lastColumn="0" w:oddVBand="0" w:evenVBand="0" w:oddHBand="0" w:evenHBand="0" w:firstRowFirstColumn="0" w:firstRowLastColumn="0" w:lastRowFirstColumn="0" w:lastRowLastColumn="0"/>
             </w:pPr>
-            <w:r>
-              <w:t>Mitarb.</w:t>
+            <w:proofErr w:type="spellStart"/>
+            <w:r>
+              <w:t>Mitarb</w:t>
+            </w:r>
+            <w:proofErr w:type="spellEnd"/>
+            <w:r>
+              <w:t>.</w:t>
             </w:r>
           </w:p>
         </w:tc>
@@ -9584,7 +9703,6 @@
           </w:tcPr>
           <w:p>
             <w:r>
-              <w:lastRenderedPageBreak/>
               <w:t>Zeitpunkt, Dringlichkeit</w:t>
             </w:r>
           </w:p>
@@ -9624,8 +9742,13 @@
             <w:pPr>
               <w:cnfStyle w:val="000000000000" w:firstRow="0" w:lastRow="0" w:firstColumn="0" w:lastColumn="0" w:oddVBand="0" w:evenVBand="0" w:oddHBand="0" w:evenHBand="0" w:firstRowFirstColumn="0" w:firstRowLastColumn="0" w:lastRowFirstColumn="0" w:lastRowLastColumn="0"/>
             </w:pPr>
-            <w:r>
-              <w:t>Mitarb.</w:t>
+            <w:proofErr w:type="spellStart"/>
+            <w:r>
+              <w:t>Mitarb</w:t>
+            </w:r>
+            <w:proofErr w:type="spellEnd"/>
+            <w:r>
+              <w:t>.</w:t>
             </w:r>
           </w:p>
         </w:tc>
@@ -9717,6 +9840,7 @@
         <w:pStyle w:val="berschrift2"/>
       </w:pPr>
       <w:r>
+        <w:lastRenderedPageBreak/>
         <w:t>Kunden importieren</w:t>
       </w:r>
     </w:p>
@@ -10012,8 +10136,13 @@
               <w:t>Kunden</w:t>
             </w:r>
             <w:r>
-              <w:t xml:space="preserve"> wurden in der Datenbank persistiert..</w:t>
-            </w:r>
+              <w:t xml:space="preserve"> wurden in der Datenbank persistiert</w:t>
+            </w:r>
+            <w:proofErr w:type="gramStart"/>
+            <w:r>
+              <w:t>..</w:t>
+            </w:r>
+            <w:proofErr w:type="gramEnd"/>
           </w:p>
         </w:tc>
       </w:tr>
@@ -10086,8 +10215,13 @@
               <w:cnfStyle w:val="000000100000" w:firstRow="0" w:lastRow="0" w:firstColumn="0" w:lastColumn="0" w:oddVBand="0" w:evenVBand="0" w:oddHBand="1" w:evenHBand="0" w:firstRowFirstColumn="0" w:firstRowLastColumn="0" w:lastRowFirstColumn="0" w:lastRowLastColumn="0"/>
             </w:pPr>
             <w:r>
-              <w:t>Daten werden importiertf</w:t>
-            </w:r>
+              <w:t xml:space="preserve">Daten werden </w:t>
+            </w:r>
+            <w:proofErr w:type="spellStart"/>
+            <w:r>
+              <w:t>importiertf</w:t>
+            </w:r>
+            <w:proofErr w:type="spellEnd"/>
           </w:p>
         </w:tc>
       </w:tr>
@@ -10288,8 +10422,13 @@
             <w:pPr>
               <w:cnfStyle w:val="000000000000" w:firstRow="0" w:lastRow="0" w:firstColumn="0" w:lastColumn="0" w:oddVBand="0" w:evenVBand="0" w:oddHBand="0" w:evenHBand="0" w:firstRowFirstColumn="0" w:firstRowLastColumn="0" w:lastRowFirstColumn="0" w:lastRowLastColumn="0"/>
             </w:pPr>
-            <w:r>
-              <w:t>Mitarb.</w:t>
+            <w:proofErr w:type="spellStart"/>
+            <w:r>
+              <w:t>Mitarb</w:t>
+            </w:r>
+            <w:proofErr w:type="spellEnd"/>
+            <w:r>
+              <w:t>.</w:t>
             </w:r>
           </w:p>
         </w:tc>
@@ -10845,7 +10984,6 @@
           </w:tcPr>
           <w:p>
             <w:r>
-              <w:lastRenderedPageBreak/>
               <w:t>Risiko</w:t>
             </w:r>
           </w:p>
@@ -10957,6 +11095,7 @@
           </w:tcPr>
           <w:p>
             <w:r>
+              <w:lastRenderedPageBreak/>
               <w:t>Zeitpunkt, Dringlichkeit</w:t>
             </w:r>
           </w:p>
@@ -10996,8 +11135,13 @@
             <w:pPr>
               <w:cnfStyle w:val="000000000000" w:firstRow="0" w:lastRow="0" w:firstColumn="0" w:lastColumn="0" w:oddVBand="0" w:evenVBand="0" w:oddHBand="0" w:evenHBand="0" w:firstRowFirstColumn="0" w:firstRowLastColumn="0" w:lastRowFirstColumn="0" w:lastRowLastColumn="0"/>
             </w:pPr>
-            <w:r>
-              <w:t>Mitarb.</w:t>
+            <w:proofErr w:type="spellStart"/>
+            <w:r>
+              <w:t>Mitarb</w:t>
+            </w:r>
+            <w:proofErr w:type="spellEnd"/>
+            <w:r>
+              <w:t>.</w:t>
             </w:r>
           </w:p>
         </w:tc>
@@ -11388,8 +11532,13 @@
               <w:t xml:space="preserve">Bestellungen </w:t>
             </w:r>
             <w:r>
-              <w:t>wurden in der Datenbank persistiert..</w:t>
-            </w:r>
+              <w:t>wurden in der Datenbank persistiert</w:t>
+            </w:r>
+            <w:proofErr w:type="gramStart"/>
+            <w:r>
+              <w:t>..</w:t>
+            </w:r>
+            <w:proofErr w:type="gramEnd"/>
           </w:p>
         </w:tc>
       </w:tr>
@@ -11462,8 +11611,13 @@
               <w:cnfStyle w:val="000000100000" w:firstRow="0" w:lastRow="0" w:firstColumn="0" w:lastColumn="0" w:oddVBand="0" w:evenVBand="0" w:oddHBand="1" w:evenHBand="0" w:firstRowFirstColumn="0" w:firstRowLastColumn="0" w:lastRowFirstColumn="0" w:lastRowLastColumn="0"/>
             </w:pPr>
             <w:r>
-              <w:t>Daten werden importiertf</w:t>
-            </w:r>
+              <w:t xml:space="preserve">Daten werden </w:t>
+            </w:r>
+            <w:proofErr w:type="spellStart"/>
+            <w:r>
+              <w:t>importiertf</w:t>
+            </w:r>
+            <w:proofErr w:type="spellEnd"/>
           </w:p>
         </w:tc>
       </w:tr>
@@ -11551,8 +11705,6 @@
             <w:r>
               <w:t>Keine</w:t>
             </w:r>
-            <w:bookmarkStart w:id="0" w:name="_GoBack"/>
-            <w:bookmarkEnd w:id="0"/>
           </w:p>
         </w:tc>
       </w:tr>
@@ -11663,8 +11815,13 @@
             <w:pPr>
               <w:cnfStyle w:val="000000000000" w:firstRow="0" w:lastRow="0" w:firstColumn="0" w:lastColumn="0" w:oddVBand="0" w:evenVBand="0" w:oddHBand="0" w:evenHBand="0" w:firstRowFirstColumn="0" w:firstRowLastColumn="0" w:lastRowFirstColumn="0" w:lastRowLastColumn="0"/>
             </w:pPr>
-            <w:r>
-              <w:t>Mitarb.</w:t>
+            <w:proofErr w:type="spellStart"/>
+            <w:r>
+              <w:t>Mitarb</w:t>
+            </w:r>
+            <w:proofErr w:type="spellEnd"/>
+            <w:r>
+              <w:t>.</w:t>
             </w:r>
           </w:p>
         </w:tc>
@@ -12081,7 +12238,6 @@
           </w:tcPr>
           <w:p>
             <w:r>
-              <w:lastRenderedPageBreak/>
               <w:t>Nachbedingung</w:t>
             </w:r>
           </w:p>
@@ -12194,6 +12350,7 @@
           </w:tcPr>
           <w:p>
             <w:r>
+              <w:lastRenderedPageBreak/>
               <w:t>Ansprechpartner</w:t>
             </w:r>
           </w:p>
@@ -12374,8 +12531,13 @@
             <w:pPr>
               <w:cnfStyle w:val="000000000000" w:firstRow="0" w:lastRow="0" w:firstColumn="0" w:lastColumn="0" w:oddVBand="0" w:evenVBand="0" w:oddHBand="0" w:evenHBand="0" w:firstRowFirstColumn="0" w:firstRowLastColumn="0" w:lastRowFirstColumn="0" w:lastRowLastColumn="0"/>
             </w:pPr>
-            <w:r>
-              <w:t>Mitarb.</w:t>
+            <w:proofErr w:type="spellStart"/>
+            <w:r>
+              <w:t>Mitarb</w:t>
+            </w:r>
+            <w:proofErr w:type="spellEnd"/>
+            <w:r>
+              <w:t>.</w:t>
             </w:r>
           </w:p>
         </w:tc>
@@ -12522,7 +12684,7 @@
       <w:rPr>
         <w:noProof/>
       </w:rPr>
-      <w:t>11</w:t>
+      <w:t>8</w:t>
     </w:r>
     <w:r>
       <w:fldChar w:fldCharType="end"/>
@@ -12573,13 +12735,14 @@
         <w:dataBinding w:prefixMappings="xmlns:ns0='http://purl.org/dc/elements/1.1/' xmlns:ns1='http://schemas.openxmlformats.org/package/2006/metadata/core-properties' " w:xpath="/ns1:coreProperties[1]/ns0:title[1]" w:storeItemID="{6C3C8BC8-F283-45AE-878A-BAB7291924A1}"/>
         <w:text/>
       </w:sdtPr>
-      <w:sdtEndPr/>
       <w:sdtContent>
+        <w:proofErr w:type="spellStart"/>
         <w:r>
-          <w:t>Use Cases</w:t>
+          <w:t>Use</w:t>
         </w:r>
+        <w:proofErr w:type="spellEnd"/>
         <w:r>
-          <w:t xml:space="preserve"> Projekt LFH</w:t>
+          <w:t xml:space="preserve"> Cases Projekt LFH</w:t>
         </w:r>
       </w:sdtContent>
     </w:sdt>
@@ -33459,18 +33622,18 @@
 </file>
 
 <file path=customXml/item2.xml><?xml version="1.0" encoding="utf-8"?>
-<mappings xmlns="http://schemas.microsoft.com/pics">
-  <picture>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</picture>
-</mappings>
-</file>
-
-<file path=customXml/item3.xml><?xml version="1.0" encoding="utf-8"?>
 <?mso-contentType ?>
 <FormTemplates xmlns="http://schemas.microsoft.com/sharepoint/v3/contenttype/forms">
   <Display>DocumentLibraryForm</Display>
   <Edit>AssetEditForm</Edit>
   <New>DocumentLibraryForm</New>
 </FormTemplates>
+</file>
+
+<file path=customXml/item3.xml><?xml version="1.0" encoding="utf-8"?>
+<mappings xmlns="http://schemas.microsoft.com/pics">
+  <picture>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</picture>
+</mappings>
 </file>
 
 <file path=customXml/item4.xml><?xml version="1.0" encoding="utf-8"?>
@@ -33590,6 +33753,14 @@
 </file>
 
 <file path=customXml/itemProps2.xml><?xml version="1.0" encoding="utf-8"?>
+<ds:datastoreItem xmlns:ds="http://schemas.openxmlformats.org/officeDocument/2006/customXml" ds:itemID="{2F9ACB35-92A4-4D3B-9363-393A8469DF5C}">
+  <ds:schemaRefs>
+    <ds:schemaRef ds:uri="http://schemas.microsoft.com/sharepoint/v3/contenttype/forms"/>
+  </ds:schemaRefs>
+</ds:datastoreItem>
+</file>
+
+<file path=customXml/itemProps3.xml><?xml version="1.0" encoding="utf-8"?>
 <ds:datastoreItem xmlns:ds="http://schemas.openxmlformats.org/officeDocument/2006/customXml" ds:itemID="{F679E4D8-73D9-412D-B716-777944E71373}">
   <ds:schemaRefs>
     <ds:schemaRef ds:uri="http://schemas.microsoft.com/pics"/>
@@ -33597,16 +33768,8 @@
 </ds:datastoreItem>
 </file>
 
-<file path=customXml/itemProps3.xml><?xml version="1.0" encoding="utf-8"?>
-<ds:datastoreItem xmlns:ds="http://schemas.openxmlformats.org/officeDocument/2006/customXml" ds:itemID="{2F9ACB35-92A4-4D3B-9363-393A8469DF5C}">
-  <ds:schemaRefs>
-    <ds:schemaRef ds:uri="http://schemas.microsoft.com/sharepoint/v3/contenttype/forms"/>
-  </ds:schemaRefs>
-</ds:datastoreItem>
-</file>
-
 <file path=customXml/itemProps4.xml><?xml version="1.0" encoding="utf-8"?>
-<ds:datastoreItem xmlns:ds="http://schemas.openxmlformats.org/officeDocument/2006/customXml" ds:itemID="{81F9DCE9-5089-49DF-BD67-7518A0E03BFF}">
+<ds:datastoreItem xmlns:ds="http://schemas.openxmlformats.org/officeDocument/2006/customXml" ds:itemID="{EBB92862-FE4D-4FFC-AE2B-88A58EAE1E83}">
   <ds:schemaRefs>
     <ds:schemaRef ds:uri="http://schemas.openxmlformats.org/officeDocument/2006/bibliography"/>
   </ds:schemaRefs>

</xml_diff>